<commit_message>
Changed program correctness section. Gixed grammar.
</commit_message>
<xml_diff>
--- a/ProjectAssignment3WriteUp.docx
+++ b/ProjectAssignment3WriteUp.docx
@@ -137,7 +137,7 @@
     </w:p>
     <w:p>
       <w:pPr>
-        <w:pStyle w:val="a3"/>
+        <w:pStyle w:val="ListParagraph"/>
         <w:numPr>
           <w:ilvl w:val="0"/>
           <w:numId w:val="2"/>
@@ -158,7 +158,7 @@
     </w:p>
     <w:p>
       <w:pPr>
-        <w:pStyle w:val="a3"/>
+        <w:pStyle w:val="ListParagraph"/>
         <w:numPr>
           <w:ilvl w:val="0"/>
           <w:numId w:val="2"/>
@@ -185,7 +185,7 @@
     </w:p>
     <w:p>
       <w:pPr>
-        <w:pStyle w:val="a3"/>
+        <w:pStyle w:val="ListParagraph"/>
         <w:numPr>
           <w:ilvl w:val="0"/>
           <w:numId w:val="1"/>
@@ -199,7 +199,7 @@
     </w:p>
     <w:p>
       <w:pPr>
-        <w:pStyle w:val="a3"/>
+        <w:pStyle w:val="ListParagraph"/>
         <w:numPr>
           <w:ilvl w:val="0"/>
           <w:numId w:val="1"/>
@@ -213,7 +213,7 @@
     </w:p>
     <w:p>
       <w:pPr>
-        <w:pStyle w:val="a3"/>
+        <w:pStyle w:val="ListParagraph"/>
         <w:numPr>
           <w:ilvl w:val="0"/>
           <w:numId w:val="1"/>
@@ -235,7 +235,7 @@
     </w:p>
     <w:p>
       <w:pPr>
-        <w:pStyle w:val="a3"/>
+        <w:pStyle w:val="ListParagraph"/>
         <w:numPr>
           <w:ilvl w:val="0"/>
           <w:numId w:val="1"/>
@@ -247,7 +247,7 @@
     </w:p>
     <w:p>
       <w:pPr>
-        <w:pStyle w:val="a3"/>
+        <w:pStyle w:val="ListParagraph"/>
         <w:numPr>
           <w:ilvl w:val="0"/>
           <w:numId w:val="1"/>
@@ -280,67 +280,153 @@
     </w:p>
     <w:p>
       <w:r>
-        <w:t>This program will return the initial graph, the maximum distance of a vertex from any of the facility, the vertex with the facility, and the graph after the facility has been placed.</w:t>
+        <w:t>This program will return the maximum distance of a vertex from any of the facilit</w:t>
+      </w:r>
+      <w:r>
+        <w:t>ies</w:t>
+      </w:r>
+      <w:r>
+        <w:t>,</w:t>
+      </w:r>
+      <w:r>
+        <w:t xml:space="preserve"> and </w:t>
+      </w:r>
+      <w:r>
+        <w:t>the vertex with the facility</w:t>
+      </w:r>
+      <w:r>
+        <w:t>. To illustrate the pruning process, the program shows the following for each iteration:</w:t>
+      </w:r>
+    </w:p>
+    <w:p>
+      <w:pPr>
+        <w:pStyle w:val="ListParagraph"/>
+        <w:numPr>
+          <w:ilvl w:val="0"/>
+          <w:numId w:val="1"/>
+        </w:numPr>
+      </w:pPr>
+      <w:r>
+        <w:t>The node that is currently being evaluated</w:t>
+      </w:r>
+    </w:p>
+    <w:p>
+      <w:pPr>
+        <w:pStyle w:val="ListParagraph"/>
+        <w:numPr>
+          <w:ilvl w:val="0"/>
+          <w:numId w:val="1"/>
+        </w:numPr>
+      </w:pPr>
+      <w:r>
+        <w:t>The candidate node to select as center</w:t>
+      </w:r>
+    </w:p>
+    <w:p>
+      <w:pPr>
+        <w:pStyle w:val="ListParagraph"/>
+        <w:numPr>
+          <w:ilvl w:val="0"/>
+          <w:numId w:val="1"/>
+        </w:numPr>
+      </w:pPr>
+      <w:r>
+        <w:t>The centers being evaluated</w:t>
+      </w:r>
+    </w:p>
+    <w:p>
+      <w:pPr>
+        <w:pStyle w:val="ListParagraph"/>
+        <w:numPr>
+          <w:ilvl w:val="0"/>
+          <w:numId w:val="1"/>
+        </w:numPr>
+      </w:pPr>
+      <w:r>
+        <w:t>Nodes stored in the node pointer</w:t>
+      </w:r>
+    </w:p>
+    <w:p>
+      <w:pPr>
+        <w:pStyle w:val="ListParagraph"/>
+        <w:numPr>
+          <w:ilvl w:val="0"/>
+          <w:numId w:val="1"/>
+        </w:numPr>
+      </w:pPr>
+      <w:r>
+        <w:t>If the current node is being pruned</w:t>
       </w:r>
     </w:p>
     <w:p/>
     <w:p>
+      <w:r>
+        <w:t>T</w:t>
+      </w:r>
+      <w:r>
+        <w:t xml:space="preserve">his program can compute the optimal </w:t>
+      </w:r>
+      <w:r>
+        <w:t>p-center</w:t>
+      </w:r>
+      <w:r>
+        <w:t xml:space="preserve"> when the p value is one. However, when the p value is higher th</w:t>
+      </w:r>
+      <w:r>
+        <w:t>a</w:t>
+      </w:r>
+      <w:r>
+        <w:t>n 1, it was not able to output the best result for the p-center.</w:t>
+      </w:r>
+    </w:p>
+    <w:p/>
+    <w:p>
+      <w:pPr>
+        <w:rPr>
+          <w:b/>
+        </w:rPr>
+      </w:pPr>
+      <w:r>
+        <w:rPr>
+          <w:b/>
+        </w:rPr>
+        <w:t>Challenges</w:t>
+      </w:r>
+    </w:p>
+    <w:p>
+      <w:pPr>
+        <w:rPr>
+          <w:b/>
+        </w:rPr>
+      </w:pPr>
+    </w:p>
+    <w:p>
+      <w:pPr>
+        <w:rPr>
+          <w:b/>
+        </w:rPr>
+      </w:pPr>
+      <w:r>
+        <w:t xml:space="preserve">We had challenges with </w:t>
+      </w:r>
+      <w:r>
+        <w:t>implementing a method</w:t>
+      </w:r>
+      <w:r>
+        <w:t xml:space="preserve"> to position the p number of facilities to keep the maximum distance minimal. Since we could only move the facility one at a time, we were not </w:t>
+      </w:r>
+      <w:r>
+        <w:lastRenderedPageBreak/>
+        <w:t>able to arrange the facility properly when several facilit</w:t>
+      </w:r>
+      <w:r>
+        <w:t>ies</w:t>
+      </w:r>
+      <w:r>
+        <w:t xml:space="preserve"> are required to move at the same time in order to have a lower maximum distance.</w:t>
+      </w:r>
       <w:bookmarkStart w:id="0" w:name="_GoBack"/>
       <w:bookmarkEnd w:id="0"/>
-      <w:r>
-        <w:t>T</w:t>
-      </w:r>
-      <w:r>
-        <w:t xml:space="preserve">his program can compute the optimal </w:t>
-      </w:r>
-      <w:r>
-        <w:t>p-center</w:t>
-      </w:r>
-      <w:r>
-        <w:t xml:space="preserve"> when the p value is one. However, when the p value is higher then 1, it was not able to output the best result for the p-center.</w:t>
-      </w:r>
-    </w:p>
-    <w:p/>
-    <w:p>
-      <w:pPr>
-        <w:rPr>
-          <w:b/>
-        </w:rPr>
-      </w:pPr>
-      <w:r>
-        <w:rPr>
-          <w:b/>
-        </w:rPr>
-        <w:t>Challenges</w:t>
-      </w:r>
-    </w:p>
-    <w:p>
-      <w:pPr>
-        <w:rPr>
-          <w:b/>
-        </w:rPr>
-      </w:pPr>
-    </w:p>
-    <w:p>
-      <w:pPr>
-        <w:rPr>
-          <w:b/>
-        </w:rPr>
-      </w:pPr>
-      <w:r>
-        <w:t xml:space="preserve">We had challenges with </w:t>
-      </w:r>
-      <w:r>
-        <w:t xml:space="preserve">finding a code to position the p number of facilities to keep the maximum distance minimal. Since we could only move the facility one at a time, we were not able to arrange the facility properly when several </w:t>
-      </w:r>
-      <w:proofErr w:type="gramStart"/>
-      <w:r>
-        <w:t>facility</w:t>
-      </w:r>
-      <w:proofErr w:type="gramEnd"/>
-      <w:r>
-        <w:t xml:space="preserve"> are required to move at the same time in order to have a lower maximum distance.</w:t>
-      </w:r>
     </w:p>
     <w:sectPr>
       <w:pgSz w:w="12240" w:h="15840"/>
@@ -976,7 +1062,7 @@
     <w:lsdException w:name="Smart Hyperlink" w:semiHidden="1" w:unhideWhenUsed="1"/>
     <w:lsdException w:name="Smart Link" w:semiHidden="1" w:unhideWhenUsed="1"/>
   </w:latentStyles>
-  <w:style w:type="paragraph" w:default="1" w:styleId="a">
+  <w:style w:type="paragraph" w:default="1" w:styleId="Normal">
     <w:name w:val="Normal"/>
     <w:qFormat/>
     <w:rsid w:val="00B46789"/>
@@ -985,13 +1071,13 @@
       <w:lang w:val="en-CA"/>
     </w:rPr>
   </w:style>
-  <w:style w:type="character" w:default="1" w:styleId="a0">
+  <w:style w:type="character" w:default="1" w:styleId="DefaultParagraphFont">
     <w:name w:val="Default Paragraph Font"/>
     <w:uiPriority w:val="1"/>
     <w:semiHidden/>
     <w:unhideWhenUsed/>
   </w:style>
-  <w:style w:type="table" w:default="1" w:styleId="a1">
+  <w:style w:type="table" w:default="1" w:styleId="TableNormal">
     <w:name w:val="Normal Table"/>
     <w:uiPriority w:val="99"/>
     <w:semiHidden/>
@@ -1006,15 +1092,15 @@
       </w:tblCellMar>
     </w:tblPr>
   </w:style>
-  <w:style w:type="numbering" w:default="1" w:styleId="a2">
+  <w:style w:type="numbering" w:default="1" w:styleId="NoList">
     <w:name w:val="No List"/>
     <w:uiPriority w:val="99"/>
     <w:semiHidden/>
     <w:unhideWhenUsed/>
   </w:style>
-  <w:style w:type="paragraph" w:styleId="a3">
+  <w:style w:type="paragraph" w:styleId="ListParagraph">
     <w:name w:val="List Paragraph"/>
-    <w:basedOn w:val="a"/>
+    <w:basedOn w:val="Normal"/>
     <w:uiPriority w:val="34"/>
     <w:qFormat/>
     <w:rsid w:val="00B46789"/>

</xml_diff>